<commit_message>
Minor lecture and syllabus updates
</commit_message>
<xml_diff>
--- a/ECON 305 Syllabus Updated Template.docx
+++ b/ECON 305 Syllabus Updated Template.docx
@@ -65,13 +65,14 @@
         <w:t xml:space="preserve"> of</w:t>
       </w:r>
       <w:r>
-        <w:t xml:space="preserve"> </w:t>
-      </w:r>
-      <w:proofErr w:type="spellStart"/>
-      <w:r>
-        <w:t>Econmics</w:t>
-      </w:r>
-      <w:proofErr w:type="spellEnd"/>
+        <w:t xml:space="preserve"> Econ</w:t>
+      </w:r>
+      <w:r>
+        <w:t>o</w:t>
+      </w:r>
+      <w:r>
+        <w:t>mics</w:t>
+      </w:r>
     </w:p>
     <w:p>
       <w:pPr>
@@ -161,7 +162,10 @@
         <w:t>Office hours:</w:t>
       </w:r>
       <w:r>
-        <w:t xml:space="preserve"> XXX</w:t>
+        <w:t xml:space="preserve"> </w:t>
+      </w:r>
+      <w:r>
+        <w:t>4PM-5PM Tuesday/Thursday or by appointment</w:t>
       </w:r>
     </w:p>
     <w:p>
@@ -237,11 +241,13 @@
       <w:r>
         <w:t xml:space="preserve"> through </w:t>
       </w:r>
-      <w:r>
-        <w:t>Titani</w:t>
-      </w:r>
-      <w:r>
-        <w:t>um, which only uses CSUF email accounts. Therefore, you MUST check your CSUF email on a regular basis (several times a week) for the duration of the course.</w:t>
+      <w:proofErr w:type="spellStart"/>
+      <w:r>
+        <w:t>TITANium</w:t>
+      </w:r>
+      <w:proofErr w:type="spellEnd"/>
+      <w:r>
+        <w:t>, which only uses CSUF email accounts. Therefore, you MUST check your CSUF email on a regular basis (several times a week) for the duration of the course.</w:t>
       </w:r>
     </w:p>
     <w:p>
@@ -1094,7 +1100,14 @@
           <w:sz w:val="23"/>
           <w:szCs w:val="23"/>
         </w:rPr>
-        <w:t>, yes, including the class period right after a midterm.</w:t>
+        <w:t>,</w:t>
+      </w:r>
+      <w:r>
+        <w:rPr>
+          <w:sz w:val="23"/>
+          <w:szCs w:val="23"/>
+        </w:rPr>
+        <w:t xml:space="preserve"> including the class period right after a midterm.</w:t>
       </w:r>
       <w:r>
         <w:rPr>
@@ -1351,7 +1364,6 @@
         </w:rPr>
         <w:t xml:space="preserve">. Doing so will increase your </w:t>
       </w:r>
-      <w:proofErr w:type="spellStart"/>
       <w:r>
         <w:rPr>
           <w:sz w:val="23"/>
@@ -1364,15 +1376,14 @@
           <w:sz w:val="23"/>
           <w:szCs w:val="23"/>
         </w:rPr>
-        <w:t>grade</w:t>
-      </w:r>
-      <w:proofErr w:type="spellEnd"/>
-      <w:r>
-        <w:rPr>
-          <w:sz w:val="23"/>
-          <w:szCs w:val="23"/>
-        </w:rPr>
-        <w:t xml:space="preserve"> by </w:t>
+        <w:t xml:space="preserve"> </w:t>
+      </w:r>
+      <w:r>
+        <w:rPr>
+          <w:sz w:val="23"/>
+          <w:szCs w:val="23"/>
+        </w:rPr>
+        <w:t xml:space="preserve">grade by </w:t>
       </w:r>
       <w:r>
         <w:rPr>
@@ -1695,7 +1706,21 @@
           <w:sz w:val="23"/>
           <w:szCs w:val="23"/>
         </w:rPr>
-        <w:t xml:space="preserve"> score on it. To make up an exam, you must contact no more than two days after the exam, and you must have documentation of exceptional circumstances such as a doctor’s note.</w:t>
+        <w:t xml:space="preserve"> score on it. To make up an exam, you must contact </w:t>
+      </w:r>
+      <w:r>
+        <w:rPr>
+          <w:sz w:val="23"/>
+          <w:szCs w:val="23"/>
+        </w:rPr>
+        <w:t xml:space="preserve">me </w:t>
+      </w:r>
+      <w:r>
+        <w:rPr>
+          <w:sz w:val="23"/>
+          <w:szCs w:val="23"/>
+        </w:rPr>
+        <w:t>no more than two days after the exam, and you must have documentation of exceptional circumstances such as a doctor’s note.</w:t>
       </w:r>
     </w:p>
     <w:p>
@@ -2070,7 +2095,7 @@
           <w:sz w:val="23"/>
           <w:szCs w:val="23"/>
         </w:rPr>
-        <w:t>TiTANium</w:t>
+        <w:t>TITANium</w:t>
       </w:r>
       <w:proofErr w:type="spellEnd"/>
       <w:r>
@@ -2134,7 +2159,7 @@
           <w:sz w:val="23"/>
           <w:szCs w:val="23"/>
         </w:rPr>
-        <w:t xml:space="preserve"> in-class </w:t>
+        <w:t xml:space="preserve"> </w:t>
       </w:r>
       <w:r>
         <w:rPr>
@@ -2373,10 +2398,11 @@
         <w:tblDescription w:val="Describes each component of the class that is graded, the number of assignments under that heading, and the points for each."/>
       </w:tblPr>
       <w:tblGrid>
-        <w:gridCol w:w="4945"/>
-        <w:gridCol w:w="1260"/>
-        <w:gridCol w:w="1620"/>
-        <w:gridCol w:w="1525"/>
+        <w:gridCol w:w="4134"/>
+        <w:gridCol w:w="1211"/>
+        <w:gridCol w:w="1435"/>
+        <w:gridCol w:w="1362"/>
+        <w:gridCol w:w="1218"/>
       </w:tblGrid>
       <w:tr>
         <w:trPr>
@@ -2384,7 +2410,7 @@
         </w:trPr>
         <w:tc>
           <w:tcPr>
-            <w:tcW w:w="4945" w:type="dxa"/>
+            <w:tcW w:w="4134" w:type="dxa"/>
           </w:tcPr>
           <w:p>
             <w:pPr>
@@ -2405,7 +2431,7 @@
         </w:tc>
         <w:tc>
           <w:tcPr>
-            <w:tcW w:w="1260" w:type="dxa"/>
+            <w:tcW w:w="1211" w:type="dxa"/>
           </w:tcPr>
           <w:p>
             <w:pPr>
@@ -2426,7 +2452,7 @@
         </w:tc>
         <w:tc>
           <w:tcPr>
-            <w:tcW w:w="1620" w:type="dxa"/>
+            <w:tcW w:w="1435" w:type="dxa"/>
           </w:tcPr>
           <w:p>
             <w:pPr>
@@ -2447,7 +2473,7 @@
         </w:tc>
         <w:tc>
           <w:tcPr>
-            <w:tcW w:w="1525" w:type="dxa"/>
+            <w:tcW w:w="1362" w:type="dxa"/>
           </w:tcPr>
           <w:p>
             <w:pPr>
@@ -2463,6 +2489,27 @@
                 <w:b/>
               </w:rPr>
               <w:t>Total Points</w:t>
+            </w:r>
+          </w:p>
+        </w:tc>
+        <w:tc>
+          <w:tcPr>
+            <w:tcW w:w="1218" w:type="dxa"/>
+          </w:tcPr>
+          <w:p>
+            <w:pPr>
+              <w:spacing w:after="0"/>
+              <w:ind w:left="-30"/>
+              <w:jc w:val="center"/>
+              <w:rPr>
+                <w:b/>
+              </w:rPr>
+            </w:pPr>
+            <w:r>
+              <w:rPr>
+                <w:b/>
+              </w:rPr>
+              <w:t>Percent</w:t>
             </w:r>
           </w:p>
         </w:tc>
@@ -2470,7 +2517,7 @@
       <w:tr>
         <w:tc>
           <w:tcPr>
-            <w:tcW w:w="4945" w:type="dxa"/>
+            <w:tcW w:w="4134" w:type="dxa"/>
           </w:tcPr>
           <w:p>
             <w:pPr>
@@ -2484,7 +2531,7 @@
         </w:tc>
         <w:tc>
           <w:tcPr>
-            <w:tcW w:w="1260" w:type="dxa"/>
+            <w:tcW w:w="1211" w:type="dxa"/>
             <w:vAlign w:val="bottom"/>
           </w:tcPr>
           <w:p>
@@ -2500,7 +2547,7 @@
         </w:tc>
         <w:tc>
           <w:tcPr>
-            <w:tcW w:w="1620" w:type="dxa"/>
+            <w:tcW w:w="1435" w:type="dxa"/>
             <w:vAlign w:val="bottom"/>
           </w:tcPr>
           <w:p>
@@ -2516,7 +2563,7 @@
         </w:tc>
         <w:tc>
           <w:tcPr>
-            <w:tcW w:w="1525" w:type="dxa"/>
+            <w:tcW w:w="1362" w:type="dxa"/>
             <w:vAlign w:val="bottom"/>
           </w:tcPr>
           <w:p>
@@ -2530,11 +2577,26 @@
             </w:r>
           </w:p>
         </w:tc>
+        <w:tc>
+          <w:tcPr>
+            <w:tcW w:w="1218" w:type="dxa"/>
+          </w:tcPr>
+          <w:p>
+            <w:pPr>
+              <w:spacing w:after="0"/>
+              <w:ind w:left="0" w:hanging="14"/>
+              <w:jc w:val="center"/>
+            </w:pPr>
+            <w:r>
+              <w:t>27%</w:t>
+            </w:r>
+          </w:p>
+        </w:tc>
       </w:tr>
       <w:tr>
         <w:tc>
           <w:tcPr>
-            <w:tcW w:w="4945" w:type="dxa"/>
+            <w:tcW w:w="4134" w:type="dxa"/>
           </w:tcPr>
           <w:p>
             <w:pPr>
@@ -2548,7 +2610,7 @@
         </w:tc>
         <w:tc>
           <w:tcPr>
-            <w:tcW w:w="1260" w:type="dxa"/>
+            <w:tcW w:w="1211" w:type="dxa"/>
             <w:vAlign w:val="bottom"/>
           </w:tcPr>
           <w:p>
@@ -2564,7 +2626,7 @@
         </w:tc>
         <w:tc>
           <w:tcPr>
-            <w:tcW w:w="1620" w:type="dxa"/>
+            <w:tcW w:w="1435" w:type="dxa"/>
             <w:vAlign w:val="bottom"/>
           </w:tcPr>
           <w:p>
@@ -2580,7 +2642,7 @@
         </w:tc>
         <w:tc>
           <w:tcPr>
-            <w:tcW w:w="1525" w:type="dxa"/>
+            <w:tcW w:w="1362" w:type="dxa"/>
             <w:vAlign w:val="bottom"/>
           </w:tcPr>
           <w:p>
@@ -2594,26 +2656,9 @@
             </w:r>
           </w:p>
         </w:tc>
-      </w:tr>
-      <w:tr>
         <w:tc>
           <w:tcPr>
-            <w:tcW w:w="4945" w:type="dxa"/>
-          </w:tcPr>
-          <w:p>
-            <w:pPr>
-              <w:spacing w:after="0"/>
-              <w:ind w:left="-30" w:firstLine="30"/>
-            </w:pPr>
-            <w:r>
-              <w:t>Causal Inference Midterm</w:t>
-            </w:r>
-          </w:p>
-        </w:tc>
-        <w:tc>
-          <w:tcPr>
-            <w:tcW w:w="1260" w:type="dxa"/>
-            <w:vAlign w:val="bottom"/>
+            <w:tcW w:w="1218" w:type="dxa"/>
           </w:tcPr>
           <w:p>
             <w:pPr>
@@ -2622,13 +2667,29 @@
               <w:jc w:val="center"/>
             </w:pPr>
             <w:r>
-              <w:t>1</w:t>
+              <w:t>12%</w:t>
+            </w:r>
+          </w:p>
+        </w:tc>
+      </w:tr>
+      <w:tr>
+        <w:tc>
+          <w:tcPr>
+            <w:tcW w:w="4134" w:type="dxa"/>
+          </w:tcPr>
+          <w:p>
+            <w:pPr>
+              <w:spacing w:after="0"/>
+              <w:ind w:left="-30" w:firstLine="30"/>
+            </w:pPr>
+            <w:r>
+              <w:t>Causal Inference Midterm</w:t>
             </w:r>
           </w:p>
         </w:tc>
         <w:tc>
           <w:tcPr>
-            <w:tcW w:w="1620" w:type="dxa"/>
+            <w:tcW w:w="1211" w:type="dxa"/>
             <w:vAlign w:val="bottom"/>
           </w:tcPr>
           <w:p>
@@ -2638,13 +2699,13 @@
               <w:jc w:val="center"/>
             </w:pPr>
             <w:r>
-              <w:t>120</w:t>
+              <w:t>1</w:t>
             </w:r>
           </w:p>
         </w:tc>
         <w:tc>
           <w:tcPr>
-            <w:tcW w:w="1525" w:type="dxa"/>
+            <w:tcW w:w="1435" w:type="dxa"/>
             <w:vAlign w:val="bottom"/>
           </w:tcPr>
           <w:p>
@@ -2658,25 +2719,9 @@
             </w:r>
           </w:p>
         </w:tc>
-      </w:tr>
-      <w:tr>
         <w:tc>
           <w:tcPr>
-            <w:tcW w:w="4945" w:type="dxa"/>
-          </w:tcPr>
-          <w:p>
-            <w:pPr>
-              <w:spacing w:after="0"/>
-              <w:ind w:left="-30" w:firstLine="30"/>
-            </w:pPr>
-            <w:r>
-              <w:t>Final Exam</w:t>
-            </w:r>
-          </w:p>
-        </w:tc>
-        <w:tc>
-          <w:tcPr>
-            <w:tcW w:w="1260" w:type="dxa"/>
+            <w:tcW w:w="1362" w:type="dxa"/>
             <w:vAlign w:val="bottom"/>
           </w:tcPr>
           <w:p>
@@ -2686,14 +2731,13 @@
               <w:jc w:val="center"/>
             </w:pPr>
             <w:r>
-              <w:t>1</w:t>
+              <w:t>120</w:t>
             </w:r>
           </w:p>
         </w:tc>
         <w:tc>
           <w:tcPr>
-            <w:tcW w:w="1620" w:type="dxa"/>
-            <w:vAlign w:val="bottom"/>
+            <w:tcW w:w="1218" w:type="dxa"/>
           </w:tcPr>
           <w:p>
             <w:pPr>
@@ -2702,13 +2746,29 @@
               <w:jc w:val="center"/>
             </w:pPr>
             <w:r>
-              <w:t>200</w:t>
+              <w:t>12%</w:t>
+            </w:r>
+          </w:p>
+        </w:tc>
+      </w:tr>
+      <w:tr>
+        <w:tc>
+          <w:tcPr>
+            <w:tcW w:w="4134" w:type="dxa"/>
+          </w:tcPr>
+          <w:p>
+            <w:pPr>
+              <w:spacing w:after="0"/>
+              <w:ind w:left="-30" w:firstLine="30"/>
+            </w:pPr>
+            <w:r>
+              <w:t>Final Exam</w:t>
             </w:r>
           </w:p>
         </w:tc>
         <w:tc>
           <w:tcPr>
-            <w:tcW w:w="1525" w:type="dxa"/>
+            <w:tcW w:w="1211" w:type="dxa"/>
             <w:vAlign w:val="bottom"/>
           </w:tcPr>
           <w:p>
@@ -2718,7 +2778,54 @@
               <w:jc w:val="center"/>
             </w:pPr>
             <w:r>
+              <w:t>1</w:t>
+            </w:r>
+          </w:p>
+        </w:tc>
+        <w:tc>
+          <w:tcPr>
+            <w:tcW w:w="1435" w:type="dxa"/>
+            <w:vAlign w:val="bottom"/>
+          </w:tcPr>
+          <w:p>
+            <w:pPr>
+              <w:spacing w:after="0"/>
+              <w:ind w:left="-30" w:firstLine="30"/>
+              <w:jc w:val="center"/>
+            </w:pPr>
+            <w:r>
               <w:t>200</w:t>
+            </w:r>
+          </w:p>
+        </w:tc>
+        <w:tc>
+          <w:tcPr>
+            <w:tcW w:w="1362" w:type="dxa"/>
+            <w:vAlign w:val="bottom"/>
+          </w:tcPr>
+          <w:p>
+            <w:pPr>
+              <w:spacing w:after="0"/>
+              <w:ind w:left="-30" w:firstLine="30"/>
+              <w:jc w:val="center"/>
+            </w:pPr>
+            <w:r>
+              <w:t>200</w:t>
+            </w:r>
+          </w:p>
+        </w:tc>
+        <w:tc>
+          <w:tcPr>
+            <w:tcW w:w="1218" w:type="dxa"/>
+          </w:tcPr>
+          <w:p>
+            <w:pPr>
+              <w:spacing w:after="0"/>
+              <w:ind w:left="-30" w:firstLine="30"/>
+              <w:jc w:val="center"/>
+            </w:pPr>
+            <w:r>
+              <w:t>20%</w:t>
             </w:r>
           </w:p>
         </w:tc>
@@ -2726,7 +2833,7 @@
       <w:tr>
         <w:tc>
           <w:tcPr>
-            <w:tcW w:w="4945" w:type="dxa"/>
+            <w:tcW w:w="4134" w:type="dxa"/>
           </w:tcPr>
           <w:p>
             <w:pPr>
@@ -2740,7 +2847,7 @@
         </w:tc>
         <w:tc>
           <w:tcPr>
-            <w:tcW w:w="1260" w:type="dxa"/>
+            <w:tcW w:w="1211" w:type="dxa"/>
             <w:vAlign w:val="bottom"/>
           </w:tcPr>
           <w:p>
@@ -2756,7 +2863,7 @@
         </w:tc>
         <w:tc>
           <w:tcPr>
-            <w:tcW w:w="1620" w:type="dxa"/>
+            <w:tcW w:w="1435" w:type="dxa"/>
             <w:vAlign w:val="bottom"/>
           </w:tcPr>
           <w:p>
@@ -2772,7 +2879,7 @@
         </w:tc>
         <w:tc>
           <w:tcPr>
-            <w:tcW w:w="1525" w:type="dxa"/>
+            <w:tcW w:w="1362" w:type="dxa"/>
             <w:vAlign w:val="bottom"/>
           </w:tcPr>
           <w:p>
@@ -2786,26 +2893,9 @@
             </w:r>
           </w:p>
         </w:tc>
-      </w:tr>
-      <w:tr>
         <w:tc>
           <w:tcPr>
-            <w:tcW w:w="4945" w:type="dxa"/>
-          </w:tcPr>
-          <w:p>
-            <w:pPr>
-              <w:spacing w:after="0"/>
-              <w:ind w:left="-30" w:firstLine="30"/>
-            </w:pPr>
-            <w:r>
-              <w:t>Causal Inference in the News</w:t>
-            </w:r>
-          </w:p>
-        </w:tc>
-        <w:tc>
-          <w:tcPr>
-            <w:tcW w:w="1260" w:type="dxa"/>
-            <w:vAlign w:val="bottom"/>
+            <w:tcW w:w="1218" w:type="dxa"/>
           </w:tcPr>
           <w:p>
             <w:pPr>
@@ -2814,13 +2904,29 @@
               <w:jc w:val="center"/>
             </w:pPr>
             <w:r>
-              <w:t>1</w:t>
+              <w:t>10%</w:t>
+            </w:r>
+          </w:p>
+        </w:tc>
+      </w:tr>
+      <w:tr>
+        <w:tc>
+          <w:tcPr>
+            <w:tcW w:w="4134" w:type="dxa"/>
+          </w:tcPr>
+          <w:p>
+            <w:pPr>
+              <w:spacing w:after="0"/>
+              <w:ind w:left="-30" w:firstLine="30"/>
+            </w:pPr>
+            <w:r>
+              <w:t>Causal Inference in the News</w:t>
             </w:r>
           </w:p>
         </w:tc>
         <w:tc>
           <w:tcPr>
-            <w:tcW w:w="1620" w:type="dxa"/>
+            <w:tcW w:w="1211" w:type="dxa"/>
             <w:vAlign w:val="bottom"/>
           </w:tcPr>
           <w:p>
@@ -2830,13 +2936,13 @@
               <w:jc w:val="center"/>
             </w:pPr>
             <w:r>
-              <w:t>100</w:t>
+              <w:t>1</w:t>
             </w:r>
           </w:p>
         </w:tc>
         <w:tc>
           <w:tcPr>
-            <w:tcW w:w="1525" w:type="dxa"/>
+            <w:tcW w:w="1435" w:type="dxa"/>
             <w:vAlign w:val="bottom"/>
           </w:tcPr>
           <w:p>
@@ -2850,25 +2956,9 @@
             </w:r>
           </w:p>
         </w:tc>
-      </w:tr>
-      <w:tr>
         <w:tc>
           <w:tcPr>
-            <w:tcW w:w="4945" w:type="dxa"/>
-          </w:tcPr>
-          <w:p>
-            <w:pPr>
-              <w:spacing w:after="0"/>
-              <w:ind w:left="-30" w:firstLine="30"/>
-            </w:pPr>
-            <w:r>
-              <w:t>Attendance</w:t>
-            </w:r>
-          </w:p>
-        </w:tc>
-        <w:tc>
-          <w:tcPr>
-            <w:tcW w:w="1260" w:type="dxa"/>
+            <w:tcW w:w="1362" w:type="dxa"/>
             <w:vAlign w:val="bottom"/>
           </w:tcPr>
           <w:p>
@@ -2878,14 +2968,13 @@
               <w:jc w:val="center"/>
             </w:pPr>
             <w:r>
-              <w:t>n/a</w:t>
+              <w:t>100</w:t>
             </w:r>
           </w:p>
         </w:tc>
         <w:tc>
           <w:tcPr>
-            <w:tcW w:w="1620" w:type="dxa"/>
-            <w:vAlign w:val="bottom"/>
+            <w:tcW w:w="1218" w:type="dxa"/>
           </w:tcPr>
           <w:p>
             <w:pPr>
@@ -2894,13 +2983,29 @@
               <w:jc w:val="center"/>
             </w:pPr>
             <w:r>
-              <w:t>n/a</w:t>
+              <w:t>10%</w:t>
+            </w:r>
+          </w:p>
+        </w:tc>
+      </w:tr>
+      <w:tr>
+        <w:tc>
+          <w:tcPr>
+            <w:tcW w:w="4134" w:type="dxa"/>
+          </w:tcPr>
+          <w:p>
+            <w:pPr>
+              <w:spacing w:after="0"/>
+              <w:ind w:left="-30" w:firstLine="30"/>
+            </w:pPr>
+            <w:r>
+              <w:t>Attendance</w:t>
             </w:r>
           </w:p>
         </w:tc>
         <w:tc>
           <w:tcPr>
-            <w:tcW w:w="1525" w:type="dxa"/>
+            <w:tcW w:w="1211" w:type="dxa"/>
             <w:vAlign w:val="bottom"/>
           </w:tcPr>
           <w:p>
@@ -2910,7 +3015,54 @@
               <w:jc w:val="center"/>
             </w:pPr>
             <w:r>
+              <w:t>n/a</w:t>
+            </w:r>
+          </w:p>
+        </w:tc>
+        <w:tc>
+          <w:tcPr>
+            <w:tcW w:w="1435" w:type="dxa"/>
+            <w:vAlign w:val="bottom"/>
+          </w:tcPr>
+          <w:p>
+            <w:pPr>
+              <w:spacing w:after="0"/>
+              <w:ind w:left="-30" w:firstLine="30"/>
+              <w:jc w:val="center"/>
+            </w:pPr>
+            <w:r>
+              <w:t>n/a</w:t>
+            </w:r>
+          </w:p>
+        </w:tc>
+        <w:tc>
+          <w:tcPr>
+            <w:tcW w:w="1362" w:type="dxa"/>
+            <w:vAlign w:val="bottom"/>
+          </w:tcPr>
+          <w:p>
+            <w:pPr>
+              <w:spacing w:after="0"/>
+              <w:ind w:left="-30" w:firstLine="30"/>
+              <w:jc w:val="center"/>
+            </w:pPr>
+            <w:r>
               <w:t>90</w:t>
+            </w:r>
+          </w:p>
+        </w:tc>
+        <w:tc>
+          <w:tcPr>
+            <w:tcW w:w="1218" w:type="dxa"/>
+          </w:tcPr>
+          <w:p>
+            <w:pPr>
+              <w:spacing w:after="0"/>
+              <w:ind w:left="-30" w:firstLine="30"/>
+              <w:jc w:val="center"/>
+            </w:pPr>
+            <w:r>
+              <w:t>9%</w:t>
             </w:r>
           </w:p>
         </w:tc>
@@ -2947,10 +3099,15 @@
       </w:r>
       <w:proofErr w:type="gramEnd"/>
       <w:r>
-        <w:t xml:space="preserve"> through the Titan</w:t>
-      </w:r>
-      <w:r>
-        <w:t xml:space="preserve">ium course site and shall be retained on the course website for </w:t>
+        <w:t xml:space="preserve"> through the </w:t>
+      </w:r>
+      <w:proofErr w:type="spellStart"/>
+      <w:r>
+        <w:t>TITANium</w:t>
+      </w:r>
+      <w:proofErr w:type="spellEnd"/>
+      <w:r>
+        <w:t xml:space="preserve"> course site and shall be retained on the course website for </w:t>
       </w:r>
       <w:r>
         <w:t>a year</w:t>
@@ -2981,6 +3138,9 @@
       <w:proofErr w:type="gramEnd"/>
       <w:r>
         <w:t xml:space="preserve"> to</w:t>
+      </w:r>
+      <w:r>
+        <w:t>:</w:t>
       </w:r>
     </w:p>
     <w:p>
@@ -3006,6 +3166,7 @@
         <w:spacing w:after="0"/>
       </w:pPr>
       <w:r>
+        <w:lastRenderedPageBreak/>
         <w:t>t</w:t>
       </w:r>
       <w:r>
@@ -3046,7 +3207,6 @@
         <w:spacing w:after="0"/>
       </w:pPr>
       <w:r>
-        <w:lastRenderedPageBreak/>
         <w:t>t</w:t>
       </w:r>
       <w:r>
@@ -3087,7 +3247,10 @@
         <w:t xml:space="preserve"> to receive, create, edit, print, save, and send an e-mail message with and </w:t>
       </w:r>
       <w:r>
-        <w:t>without an attached file; and</w:t>
+        <w:t>without an attached file</w:t>
+      </w:r>
+      <w:r>
+        <w:t>;</w:t>
       </w:r>
     </w:p>
     <w:p>
@@ -3111,7 +3274,10 @@
         <w:t xml:space="preserve"> ability to use a</w:t>
       </w:r>
       <w:r>
-        <w:t xml:space="preserve">n Internet browser  such as Chrome, Safari, Firefox, or Internet Explorer to search </w:t>
+        <w:t xml:space="preserve">n Internet browser </w:t>
+      </w:r>
+      <w:r>
+        <w:t xml:space="preserve">such as Chrome, Safari, Firefox, or Internet Explorer to search </w:t>
       </w:r>
       <w:r>
         <w:t xml:space="preserve">and access web sites in </w:t>
@@ -3187,6 +3353,9 @@
       <w:r>
         <w:t>lls to complete assignment</w:t>
       </w:r>
+      <w:r>
+        <w:t>s</w:t>
+      </w:r>
     </w:p>
     <w:p>
       <w:pPr>
@@ -3230,10 +3399,15 @@
         <w:spacing w:after="0"/>
       </w:pPr>
       <w:r>
-        <w:t>Utilize Titan</w:t>
-      </w:r>
-      <w:r>
-        <w:t>ium to access course materials and complete assignments</w:t>
+        <w:t xml:space="preserve">Utilize </w:t>
+      </w:r>
+      <w:proofErr w:type="spellStart"/>
+      <w:r>
+        <w:t>TITANium</w:t>
+      </w:r>
+      <w:proofErr w:type="spellEnd"/>
+      <w:r>
+        <w:t xml:space="preserve"> to access course materials and complete assignments</w:t>
       </w:r>
     </w:p>
     <w:p>
@@ -3393,8 +3567,13 @@
           <w:u w:val="none"/>
         </w:rPr>
       </w:pPr>
-      <w:r>
-        <w:t xml:space="preserve">Titanium </w:t>
+      <w:proofErr w:type="spellStart"/>
+      <w:r>
+        <w:t>TITANium</w:t>
+      </w:r>
+      <w:proofErr w:type="spellEnd"/>
+      <w:r>
+        <w:t xml:space="preserve"> </w:t>
       </w:r>
     </w:p>
     <w:p>
@@ -3407,14 +3586,42 @@
       </w:r>
       <w:proofErr w:type="gramEnd"/>
       <w:r>
-        <w:t xml:space="preserve"> you are enrolled in Titanium. You may access Titanium for all your classes by clicking on your student portal, found on the CSUF website. There is a </w:t>
+        <w:t xml:space="preserve"> you are enrolled in </w:t>
+      </w:r>
+      <w:proofErr w:type="spellStart"/>
+      <w:r>
+        <w:t>TITANium</w:t>
+      </w:r>
+      <w:proofErr w:type="spellEnd"/>
+      <w:r>
+        <w:t xml:space="preserve">. You may access </w:t>
+      </w:r>
+      <w:proofErr w:type="spellStart"/>
+      <w:r>
+        <w:t>TITANium</w:t>
+      </w:r>
+      <w:proofErr w:type="spellEnd"/>
+      <w:r>
+        <w:t xml:space="preserve"> for all your classes by clicking on your student portal, found on the CSUF website. There is a </w:t>
       </w:r>
       <w:hyperlink r:id="rId24" w:history="1">
         <w:r>
           <w:rPr>
             <w:rStyle w:val="Hyperlink"/>
           </w:rPr>
-          <w:t>short video explaining Titanium access</w:t>
+          <w:t xml:space="preserve">short video explaining </w:t>
+        </w:r>
+        <w:r>
+          <w:rPr>
+            <w:rStyle w:val="Hyperlink"/>
+          </w:rPr>
+          <w:t>TITANium</w:t>
+        </w:r>
+        <w:r>
+          <w:rPr>
+            <w:rStyle w:val="Hyperlink"/>
+          </w:rPr>
+          <w:t xml:space="preserve"> access</w:t>
         </w:r>
       </w:hyperlink>
       <w:r>
@@ -3464,14 +3671,14 @@
         <w:t>will</w:t>
       </w:r>
       <w:r>
-        <w:t xml:space="preserve"> assist students with their academic assignments, general study skills, and computer user needs. </w:t>
-      </w:r>
-      <w:r>
-        <w:t xml:space="preserve">The ULC staff work with all students from diverse backgrounds in most undergraduate general education courses including those in science and math; humanities and social sciences; as well as </w:t>
+        <w:t xml:space="preserve"> </w:t>
       </w:r>
       <w:r>
         <w:lastRenderedPageBreak/>
-        <w:t>other subjects. They offer one-to-</w:t>
+        <w:t xml:space="preserve">assist students with their academic assignments, general study skills, and computer user needs. </w:t>
+      </w:r>
+      <w:r>
+        <w:t>The ULC staff work with all students from diverse backgrounds in most undergraduate general education courses including those in science and math; humanities and social sciences; as well as other subjects. They offer one-to-</w:t>
       </w:r>
       <w:r>
         <w:t>one peer tutoring, online writing review</w:t>
@@ -5049,6 +5256,7 @@
         <w:ind w:right="619"/>
       </w:pPr>
       <w:r>
+        <w:lastRenderedPageBreak/>
         <w:t xml:space="preserve">Know </w:t>
       </w:r>
       <w:r>
@@ -5316,12 +5524,12 @@
         <w:pStyle w:val="Heading4"/>
         <w:rPr>
           <w:rFonts w:ascii="Arial" w:hAnsi="Arial"/>
+          <w:b w:val="0"/>
           <w:color w:val="365F91" w:themeColor="accent1" w:themeShade="BF"/>
           <w:szCs w:val="24"/>
         </w:rPr>
       </w:pPr>
       <w:r>
-        <w:lastRenderedPageBreak/>
         <w:t>For this class, the closest 2 exits</w:t>
       </w:r>
       <w:r>
@@ -5330,22 +5538,25 @@
         </w:rPr>
         <w:t xml:space="preserve"> </w:t>
       </w:r>
+      <w:proofErr w:type="gramStart"/>
       <w:r>
         <w:t>are:</w:t>
       </w:r>
+      <w:proofErr w:type="gramEnd"/>
+      <w:r>
+        <w:t xml:space="preserve"> </w:t>
+      </w:r>
+      <w:r>
+        <w:rPr>
+          <w:b w:val="0"/>
+        </w:rPr>
+        <w:t>at the front of the room.</w:t>
+      </w:r>
       <w:r>
         <w:rPr>
           <w:spacing w:val="-3"/>
         </w:rPr>
         <w:t xml:space="preserve">  </w:t>
-      </w:r>
-      <w:r>
-        <w:rPr>
-          <w:rFonts w:ascii="Arial" w:hAnsi="Arial"/>
-          <w:color w:val="365F91" w:themeColor="accent1" w:themeShade="BF"/>
-          <w:szCs w:val="24"/>
-        </w:rPr>
-        <w:t>note closest exits</w:t>
       </w:r>
     </w:p>
     <w:p>
@@ -5386,7 +5597,12 @@
         <w:t xml:space="preserve">  </w:t>
       </w:r>
       <w:r>
-        <w:t>note class meeting place</w:t>
+        <w:t xml:space="preserve">note class </w:t>
+      </w:r>
+      <w:bookmarkStart w:id="6" w:name="_GoBack"/>
+      <w:bookmarkEnd w:id="6"/>
+      <w:r>
+        <w:t>meeting place</w:t>
       </w:r>
     </w:p>
     <w:p>
@@ -6758,6 +6974,27 @@
           <w:bCs/>
         </w:rPr>
         <w:t xml:space="preserve"> </w:t>
+      </w:r>
+      <w:r>
+        <w:rPr>
+          <w:b/>
+          <w:bCs/>
+        </w:rPr>
+        <w:br/>
+      </w:r>
+      <w:r>
+        <w:rPr>
+          <w:b/>
+          <w:bCs/>
+        </w:rPr>
+        <w:br/>
+      </w:r>
+      <w:r>
+        <w:rPr>
+          <w:b/>
+          <w:bCs/>
+        </w:rPr>
+        <w:br/>
       </w:r>
     </w:p>
     <w:p>
@@ -6835,7 +7072,7 @@
           </w:tcPr>
           <w:p>
             <w:r>
-              <w:t>[Day 1 of week, Day 2 of week]</w:t>
+              <w:t>Aug 27, 29</w:t>
             </w:r>
           </w:p>
         </w:tc>
@@ -6940,7 +7177,7 @@
               <w:t xml:space="preserve">: Homework 1, due </w:t>
             </w:r>
             <w:r>
-              <w:t>[Day]</w:t>
+              <w:t>Sep 1</w:t>
             </w:r>
             <w:r>
               <w:t xml:space="preserve"> </w:t>
@@ -6955,7 +7192,8 @@
           </w:tcPr>
           <w:p>
             <w:r>
-              <w:t>[Day 1 of week, Day 2 of week]</w:t>
+              <w:lastRenderedPageBreak/>
+              <w:t>Sep 3, 5</w:t>
             </w:r>
           </w:p>
         </w:tc>
@@ -7104,7 +7342,7 @@
               <w:t xml:space="preserve">: Homework 2, due </w:t>
             </w:r>
             <w:r>
-              <w:t>[Day]</w:t>
+              <w:t>Sep 8</w:t>
             </w:r>
             <w:r>
               <w:t xml:space="preserve"> </w:t>
@@ -7119,8 +7357,7 @@
           </w:tcPr>
           <w:p>
             <w:r>
-              <w:lastRenderedPageBreak/>
-              <w:t>[Day 1 of week, Day 2 of week]</w:t>
+              <w:t>Sep 10, 12</w:t>
             </w:r>
           </w:p>
         </w:tc>
@@ -7265,7 +7502,7 @@
               <w:t xml:space="preserve">: Homework 3, due </w:t>
             </w:r>
             <w:r>
-              <w:t>[Day]</w:t>
+              <w:t>Sep 15</w:t>
             </w:r>
             <w:r>
               <w:t xml:space="preserve"> </w:t>
@@ -7280,7 +7517,7 @@
           </w:tcPr>
           <w:p>
             <w:r>
-              <w:t>[Day 1 of week, Day 2 of week]</w:t>
+              <w:t>Sep 17, 19</w:t>
             </w:r>
           </w:p>
         </w:tc>
@@ -7370,10 +7607,10 @@
               <w:t>Assignment</w:t>
             </w:r>
             <w:r>
-              <w:t xml:space="preserve">: Homework 4, due </w:t>
-            </w:r>
-            <w:r>
-              <w:t>[Day]</w:t>
+              <w:t>: Homework 4, due</w:t>
+            </w:r>
+            <w:r>
+              <w:t xml:space="preserve"> Sep 22</w:t>
             </w:r>
             <w:r>
               <w:t xml:space="preserve"> </w:t>
@@ -7388,7 +7625,7 @@
           </w:tcPr>
           <w:p>
             <w:r>
-              <w:t>[Day 1 of week, Day 2 of week]</w:t>
+              <w:t>Sep 24, 26</w:t>
             </w:r>
           </w:p>
         </w:tc>
@@ -7473,7 +7710,15 @@
               <w:t>: Relationships Cheat Sheet</w:t>
             </w:r>
             <w:r>
-              <w:t xml:space="preserve"> (on Titanium)</w:t>
+              <w:t xml:space="preserve"> (on </w:t>
+            </w:r>
+            <w:proofErr w:type="spellStart"/>
+            <w:r>
+              <w:t>TITANium</w:t>
+            </w:r>
+            <w:proofErr w:type="spellEnd"/>
+            <w:r>
+              <w:t>)</w:t>
             </w:r>
           </w:p>
           <w:p>
@@ -7502,10 +7747,22 @@
               <w:t xml:space="preserve">: Homework 5, due </w:t>
             </w:r>
             <w:r>
-              <w:t>[Day]</w:t>
+              <w:t>Sep 29</w:t>
             </w:r>
             <w:r>
               <w:t xml:space="preserve"> </w:t>
+            </w:r>
+            <w:r>
+              <w:br/>
+            </w:r>
+            <w:r>
+              <w:br/>
+            </w:r>
+            <w:r>
+              <w:br/>
+            </w:r>
+            <w:r>
+              <w:br/>
             </w:r>
           </w:p>
         </w:tc>
@@ -7517,7 +7774,8 @@
           </w:tcPr>
           <w:p>
             <w:r>
-              <w:t>[Day 1 of week, Day 2 of week]</w:t>
+              <w:lastRenderedPageBreak/>
+              <w:t>Oct 1, 3</w:t>
             </w:r>
           </w:p>
         </w:tc>
@@ -7606,7 +7864,15 @@
               <w:t>: Simulation Cheat Sheet</w:t>
             </w:r>
             <w:r>
-              <w:t xml:space="preserve"> (on Titanium)</w:t>
+              <w:t xml:space="preserve"> (on </w:t>
+            </w:r>
+            <w:proofErr w:type="spellStart"/>
+            <w:r>
+              <w:t>TITANium</w:t>
+            </w:r>
+            <w:proofErr w:type="spellEnd"/>
+            <w:r>
+              <w:t>)</w:t>
             </w:r>
           </w:p>
           <w:p>
@@ -7631,10 +7897,7 @@
               <w:t xml:space="preserve">: Homework 6, due </w:t>
             </w:r>
             <w:r>
-              <w:t>[Day]</w:t>
-            </w:r>
-            <w:r>
-              <w:t xml:space="preserve"> </w:t>
+              <w:t>Oct 6</w:t>
             </w:r>
           </w:p>
         </w:tc>
@@ -7645,8 +7908,16 @@
             <w:tcW w:w="1620" w:type="dxa"/>
           </w:tcPr>
           <w:p>
-            <w:r>
-              <w:t>[Day 1 of week]</w:t>
+            <w:pPr>
+              <w:rPr>
+                <w:b/>
+              </w:rPr>
+            </w:pPr>
+            <w:r>
+              <w:rPr>
+                <w:b/>
+              </w:rPr>
+              <w:t>Oct 8</w:t>
             </w:r>
           </w:p>
         </w:tc>
@@ -7655,7 +7926,15 @@
             <w:tcW w:w="4613" w:type="dxa"/>
           </w:tcPr>
           <w:p>
-            <w:r>
+            <w:pPr>
+              <w:rPr>
+                <w:b/>
+              </w:rPr>
+            </w:pPr>
+            <w:r>
+              <w:rPr>
+                <w:b/>
+              </w:rPr>
               <w:t>Midterm 1 – Programming Midterm</w:t>
             </w:r>
           </w:p>
@@ -7674,7 +7953,7 @@
           </w:tcPr>
           <w:p>
             <w:r>
-              <w:t>[Day 2 of week]</w:t>
+              <w:t>Oct 10</w:t>
             </w:r>
           </w:p>
         </w:tc>
@@ -7713,7 +7992,6 @@
               <w:rPr>
                 <w:i/>
               </w:rPr>
-              <w:lastRenderedPageBreak/>
               <w:t>The problem of causal inference</w:t>
             </w:r>
           </w:p>
@@ -7740,7 +8018,6 @@
               <w:rPr>
                 <w:b/>
               </w:rPr>
-              <w:lastRenderedPageBreak/>
               <w:t>Reading</w:t>
             </w:r>
             <w:r>
@@ -7765,7 +8042,10 @@
           </w:tcPr>
           <w:p>
             <w:r>
-              <w:t>[Day 1 of week, Day 2 of week, Day 1 of week 2, Day 2 of week 2]</w:t>
+              <w:t>Oct 15, 17, 22, 24</w:t>
+            </w:r>
+            <w:r>
+              <w:t xml:space="preserve"> </w:t>
             </w:r>
           </w:p>
         </w:tc>
@@ -7886,7 +8166,7 @@
               <w:t xml:space="preserve">: </w:t>
             </w:r>
             <w:r>
-              <w:t>[Day]</w:t>
+              <w:t>Oct 15</w:t>
             </w:r>
             <w:r>
               <w:t xml:space="preserve"> Causal Inference: The Mixtape p. 67-73, </w:t>
@@ -7900,10 +8180,16 @@
               <w:t xml:space="preserve"> cheat sheet</w:t>
             </w:r>
             <w:r>
-              <w:t xml:space="preserve"> (on Titanium)</w:t>
-            </w:r>
-            <w:bookmarkStart w:id="6" w:name="_GoBack"/>
-            <w:bookmarkEnd w:id="6"/>
+              <w:t xml:space="preserve"> (on </w:t>
+            </w:r>
+            <w:proofErr w:type="spellStart"/>
+            <w:r>
+              <w:t>TITANium</w:t>
+            </w:r>
+            <w:proofErr w:type="spellEnd"/>
+            <w:r>
+              <w:t>)</w:t>
+            </w:r>
           </w:p>
           <w:p>
             <w:pPr>
@@ -7921,7 +8207,7 @@
               <w:t xml:space="preserve">: Homework 7, due </w:t>
             </w:r>
             <w:r>
-              <w:t>[Day]</w:t>
+              <w:t>Oct 20</w:t>
             </w:r>
             <w:r>
               <w:t xml:space="preserve">. </w:t>
@@ -7957,7 +8243,7 @@
               <w:t xml:space="preserve">, due </w:t>
             </w:r>
             <w:r>
-              <w:t>[Day]</w:t>
+              <w:t>Oct 27</w:t>
             </w:r>
             <w:r>
               <w:t xml:space="preserve">. </w:t>
@@ -7972,7 +8258,7 @@
           </w:tcPr>
           <w:p>
             <w:r>
-              <w:t>[Day 1 of week, Day 2 of week]</w:t>
+              <w:t>Oct 29, 31</w:t>
             </w:r>
           </w:p>
         </w:tc>
@@ -8074,10 +8360,10 @@
               <w:t xml:space="preserve">: </w:t>
             </w:r>
             <w:r>
-              <w:t xml:space="preserve">Homework 9, due </w:t>
-            </w:r>
-            <w:r>
-              <w:t>[Day]</w:t>
+              <w:t>Homework 9, due</w:t>
+            </w:r>
+            <w:r>
+              <w:t xml:space="preserve"> Nov 3</w:t>
             </w:r>
             <w:r>
               <w:t xml:space="preserve">. </w:t>
@@ -8092,7 +8378,7 @@
           </w:tcPr>
           <w:p>
             <w:r>
-              <w:t>[Day 1 of week, Day 2 of week, Day 1 of week 2, Day 2 of week 2]</w:t>
+              <w:t>Nov 5, 7, 12, 14</w:t>
             </w:r>
           </w:p>
         </w:tc>
@@ -8158,6 +8444,26 @@
             <w:tcW w:w="3117" w:type="dxa"/>
           </w:tcPr>
           <w:p>
+            <w:r>
+              <w:rPr>
+                <w:b/>
+              </w:rPr>
+              <w:t>Assignment</w:t>
+            </w:r>
+            <w:r>
+              <w:t xml:space="preserve">: </w:t>
+            </w:r>
+            <w:r>
+              <w:t xml:space="preserve">Homework 10, due </w:t>
+            </w:r>
+            <w:r>
+              <w:t>Nov 10</w:t>
+            </w:r>
+            <w:r>
+              <w:t xml:space="preserve"> </w:t>
+            </w:r>
+          </w:p>
+          <w:p>
             <w:pPr>
               <w:rPr>
                 <w:color w:val="FF0000"/>
@@ -8167,53 +8473,44 @@
               <w:rPr>
                 <w:b/>
               </w:rPr>
+              <w:t>Due</w:t>
+            </w:r>
+            <w:r>
+              <w:t xml:space="preserve">: </w:t>
+            </w:r>
+            <w:r>
+              <w:t>Causal Inference in the News</w:t>
+            </w:r>
+            <w:r>
+              <w:t xml:space="preserve"> Assignment, due N</w:t>
+            </w:r>
+            <w:r>
+              <w:t>ov 16</w:t>
+            </w:r>
+          </w:p>
+          <w:p>
+            <w:r>
+              <w:rPr>
+                <w:b/>
+              </w:rPr>
               <w:t>Assignment</w:t>
             </w:r>
             <w:r>
               <w:t xml:space="preserve">: </w:t>
             </w:r>
             <w:r>
-              <w:t xml:space="preserve">Homework 10, due </w:t>
-            </w:r>
-            <w:r>
-              <w:t>[Day]</w:t>
-            </w:r>
-            <w:r>
-              <w:t xml:space="preserve"> </w:t>
-            </w:r>
-          </w:p>
-          <w:p>
-            <w:r>
-              <w:rPr>
-                <w:b/>
-              </w:rPr>
-              <w:t>Assignment</w:t>
-            </w:r>
-            <w:r>
-              <w:t xml:space="preserve">: </w:t>
-            </w:r>
-            <w:r>
               <w:t xml:space="preserve">Homework 11, due </w:t>
             </w:r>
             <w:r>
-              <w:t>[Day]</w:t>
-            </w:r>
-          </w:p>
-          <w:p>
-            <w:r>
-              <w:rPr>
-                <w:b/>
-              </w:rPr>
-              <w:t>Due</w:t>
-            </w:r>
-            <w:r>
-              <w:t xml:space="preserve">: </w:t>
-            </w:r>
-            <w:r>
-              <w:t>Causal Inference in the News</w:t>
-            </w:r>
-            <w:r>
-              <w:t xml:space="preserve"> Assignment, due [Day]</w:t>
+              <w:t>Nov 17</w:t>
+            </w:r>
+          </w:p>
+          <w:p>
+            <w:r>
+              <w:br/>
+            </w:r>
+            <w:r>
+              <w:br/>
             </w:r>
           </w:p>
         </w:tc>
@@ -8225,7 +8522,8 @@
           </w:tcPr>
           <w:p>
             <w:r>
-              <w:t>[Day 1 of week, Day 2 of week]</w:t>
+              <w:lastRenderedPageBreak/>
+              <w:t>Nov 19, 21</w:t>
             </w:r>
           </w:p>
         </w:tc>
@@ -8296,10 +8594,7 @@
               <w:t xml:space="preserve">Assignment: </w:t>
             </w:r>
             <w:r>
-              <w:t xml:space="preserve">Homework 12, due </w:t>
-            </w:r>
-            <w:r>
-              <w:t>[Day]</w:t>
+              <w:t>Homework 12, due Dec 1</w:t>
             </w:r>
             <w:r>
               <w:t xml:space="preserve">. </w:t>
@@ -8314,7 +8609,7 @@
           </w:tcPr>
           <w:p>
             <w:r>
-              <w:t>[Day 1 of week, Day 2 of week]</w:t>
+              <w:t>Dec 3</w:t>
             </w:r>
           </w:p>
         </w:tc>
@@ -8328,7 +8623,6 @@
             </w:r>
             <w:r>
               <w:br/>
-              <w:t>Midterm 2 – Causal Inference Midterm</w:t>
             </w:r>
           </w:p>
         </w:tc>
@@ -8345,9 +8639,16 @@
             <w:tcW w:w="1620" w:type="dxa"/>
           </w:tcPr>
           <w:p>
-            <w:r>
-              <w:lastRenderedPageBreak/>
-              <w:t>[Day 1 of week, Day 2 of week]</w:t>
+            <w:pPr>
+              <w:rPr>
+                <w:b/>
+              </w:rPr>
+            </w:pPr>
+            <w:r>
+              <w:rPr>
+                <w:b/>
+              </w:rPr>
+              <w:t>Dec 5</w:t>
             </w:r>
           </w:p>
         </w:tc>
@@ -8356,37 +8657,16 @@
             <w:tcW w:w="4613" w:type="dxa"/>
           </w:tcPr>
           <w:p>
-            <w:r>
+            <w:pPr>
               <w:rPr>
                 <w:b/>
               </w:rPr>
-              <w:t>Explaining Better</w:t>
-            </w:r>
-          </w:p>
-          <w:p>
-            <w:pPr>
-              <w:rPr>
-                <w:i/>
-              </w:rPr>
             </w:pPr>
             <w:r>
               <w:rPr>
-                <w:i/>
-              </w:rPr>
-              <w:t>Other methods of using one variable to explain another</w:t>
-            </w:r>
-          </w:p>
-          <w:p>
-            <w:pPr>
-              <w:rPr>
-                <w:i/>
-              </w:rPr>
-            </w:pPr>
-            <w:r>
-              <w:rPr>
-                <w:i/>
-              </w:rPr>
-              <w:t>Final exam review</w:t>
+                <w:b/>
+              </w:rPr>
+              <w:t>Midterm 2 – Causal Inference Midterm</w:t>
             </w:r>
           </w:p>
         </w:tc>
@@ -8394,11 +8674,68 @@
           <w:tcPr>
             <w:tcW w:w="3117" w:type="dxa"/>
           </w:tcPr>
+          <w:p/>
+        </w:tc>
+      </w:tr>
+      <w:tr>
+        <w:tc>
+          <w:tcPr>
+            <w:tcW w:w="1620" w:type="dxa"/>
+          </w:tcPr>
+          <w:p>
+            <w:r>
+              <w:t>Dec 10, 12</w:t>
+            </w:r>
+          </w:p>
+        </w:tc>
+        <w:tc>
+          <w:tcPr>
+            <w:tcW w:w="4613" w:type="dxa"/>
+          </w:tcPr>
           <w:p>
             <w:r>
               <w:rPr>
                 <w:b/>
               </w:rPr>
+              <w:t>Explaining Better</w:t>
+            </w:r>
+          </w:p>
+          <w:p>
+            <w:pPr>
+              <w:rPr>
+                <w:i/>
+              </w:rPr>
+            </w:pPr>
+            <w:r>
+              <w:rPr>
+                <w:i/>
+              </w:rPr>
+              <w:t>Other methods of using one variable to explain another</w:t>
+            </w:r>
+          </w:p>
+          <w:p>
+            <w:pPr>
+              <w:rPr>
+                <w:i/>
+              </w:rPr>
+            </w:pPr>
+            <w:r>
+              <w:rPr>
+                <w:i/>
+              </w:rPr>
+              <w:t>Final exam review</w:t>
+            </w:r>
+          </w:p>
+        </w:tc>
+        <w:tc>
+          <w:tcPr>
+            <w:tcW w:w="3117" w:type="dxa"/>
+          </w:tcPr>
+          <w:p>
+            <w:r>
+              <w:rPr>
+                <w:b/>
+              </w:rPr>
               <w:t>Due</w:t>
             </w:r>
             <w:r>
@@ -8408,7 +8745,10 @@
               <w:t>Research Design</w:t>
             </w:r>
             <w:r>
-              <w:t xml:space="preserve"> Assignment, due [Day]</w:t>
+              <w:t xml:space="preserve"> Assignment, due</w:t>
+            </w:r>
+            <w:r>
+              <w:t xml:space="preserve"> Dec 14</w:t>
             </w:r>
           </w:p>
         </w:tc>
@@ -13315,7 +13655,7 @@
 </file>
 
 <file path=customXml/itemProps1.xml><?xml version="1.0" encoding="utf-8"?>
-<ds:datastoreItem xmlns:ds="http://schemas.openxmlformats.org/officeDocument/2006/customXml" ds:itemID="{24D84F56-9DCC-44A3-930E-38B98D3732F3}">
+<ds:datastoreItem xmlns:ds="http://schemas.openxmlformats.org/officeDocument/2006/customXml" ds:itemID="{C7405D2F-31A6-4C1F-8CE8-CC5ACD425875}">
   <ds:schemaRefs>
     <ds:schemaRef ds:uri="http://schemas.openxmlformats.org/officeDocument/2006/bibliography"/>
   </ds:schemaRefs>

</xml_diff>